<commit_message>
Update Franco - Visual Paradigm.docx
Assignment 2.2 - Visual Paradigm
</commit_message>
<xml_diff>
--- a/Module-2/Franco - Visual Paradigm.docx
+++ b/Module-2/Franco - Visual Paradigm.docx
@@ -2,32 +2,16 @@
 <file path=word/document.xml><?xml version="1.0" encoding="utf-8"?>
 <w:document xmlns:wpc="http://schemas.microsoft.com/office/word/2010/wordprocessingCanvas" xmlns:cx="http://schemas.microsoft.com/office/drawing/2014/chartex" xmlns:cx1="http://schemas.microsoft.com/office/drawing/2015/9/8/chartex" xmlns:cx2="http://schemas.microsoft.com/office/drawing/2015/10/21/chartex" xmlns:cx3="http://schemas.microsoft.com/office/drawing/2016/5/9/chartex" xmlns:cx4="http://schemas.microsoft.com/office/drawing/2016/5/10/chartex" xmlns:cx5="http://schemas.microsoft.com/office/drawing/2016/5/11/chartex" xmlns:cx6="http://schemas.microsoft.com/office/drawing/2016/5/12/chartex" xmlns:cx7="http://schemas.microsoft.com/office/drawing/2016/5/13/chartex" xmlns:cx8="http://schemas.microsoft.com/office/drawing/2016/5/14/chartex" xmlns:mc="http://schemas.openxmlformats.org/markup-compatibility/2006" xmlns:aink="http://schemas.microsoft.com/office/drawing/2016/ink" xmlns:am3d="http://schemas.microsoft.com/office/drawing/2017/model3d" xmlns:o="urn:schemas-microsoft-com:office:office" xmlns:oel="http://schemas.microsoft.com/office/2019/extlst" xmlns:r="http://schemas.openxmlformats.org/officeDocument/2006/relationships" xmlns:m="http://schemas.openxmlformats.org/officeDocument/2006/math" xmlns:v="urn:schemas-microsoft-com:vml" xmlns:wp14="http://schemas.microsoft.com/office/word/2010/wordprocessingDrawing" xmlns:wp="http://schemas.openxmlformats.org/drawingml/2006/wordprocessingDrawing" xmlns:w10="urn:schemas-microsoft-com:office:word" xmlns:w="http://schemas.openxmlformats.org/wordprocessingml/2006/main" xmlns:w14="http://schemas.microsoft.com/office/word/2010/wordml" xmlns:w15="http://schemas.microsoft.com/office/word/2012/wordml" xmlns:w16cex="http://schemas.microsoft.com/office/word/2018/wordml/cex" xmlns:w16cid="http://schemas.microsoft.com/office/word/2016/wordml/cid" xmlns:w16="http://schemas.microsoft.com/office/word/2018/wordml" xmlns:w16du="http://schemas.microsoft.com/office/word/2023/wordml/word16du" xmlns:w16sdtdh="http://schemas.microsoft.com/office/word/2020/wordml/sdtdatahash" xmlns:w16se="http://schemas.microsoft.com/office/word/2015/wordml/symex" xmlns:wpg="http://schemas.microsoft.com/office/word/2010/wordprocessingGroup" xmlns:wpi="http://schemas.microsoft.com/office/word/2010/wordprocessingInk" xmlns:wne="http://schemas.microsoft.com/office/word/2006/wordml" xmlns:wps="http://schemas.microsoft.com/office/word/2010/wordprocessingShape" mc:Ignorable="w14 w15 w16se w16cid w16 w16cex w16sdtdh w16du wp14">
   <w:body>
-    <w:p>
-      <w:pPr>
-        <w:ind w:left="360"/>
-      </w:pPr>
-      <w:r>
-        <w:t>Jose Franco</w:t>
-      </w:r>
-    </w:p>
-    <w:p>
-      <w:pPr>
-        <w:ind w:left="360"/>
-      </w:pPr>
-      <w:r>
-        <w:t>Assignment 2.2 - Visual Paradigm</w:t>
-      </w:r>
-    </w:p>
     <w:p>
       <w:r>
         <w:rPr>
           <w:noProof/>
         </w:rPr>
         <w:drawing>
-          <wp:inline distT="0" distB="0" distL="0" distR="0" wp14:anchorId="262EC28A" wp14:editId="55885AC0">
-            <wp:extent cx="5943600" cy="4286250"/>
-            <wp:effectExtent l="0" t="0" r="0" b="6350"/>
-            <wp:docPr id="2079845927" name="Picture 2" descr="A diagram of a book publishing&#10;&#10;Description automatically generated"/>
+          <wp:inline distT="0" distB="0" distL="0" distR="0" wp14:anchorId="5F0B3C1D" wp14:editId="6465F1CD">
+            <wp:extent cx="5943600" cy="4571365"/>
+            <wp:effectExtent l="0" t="0" r="0" b="635"/>
+            <wp:docPr id="1102602852" name="Picture 1" descr="A diagram of a book&#10;&#10;Description automatically generated"/>
             <wp:cNvGraphicFramePr>
               <a:graphicFrameLocks xmlns:a="http://schemas.openxmlformats.org/drawingml/2006/main" noChangeAspect="1"/>
             </wp:cNvGraphicFramePr>
@@ -35,7 +19,7 @@
               <a:graphicData uri="http://schemas.openxmlformats.org/drawingml/2006/picture">
                 <pic:pic xmlns:pic="http://schemas.openxmlformats.org/drawingml/2006/picture">
                   <pic:nvPicPr>
-                    <pic:cNvPr id="2079845927" name="Picture 2" descr="A diagram of a book publishing&#10;&#10;Description automatically generated"/>
+                    <pic:cNvPr id="1102602852" name="Picture 1" descr="A diagram of a book&#10;&#10;Description automatically generated"/>
                     <pic:cNvPicPr/>
                   </pic:nvPicPr>
                   <pic:blipFill>
@@ -53,7 +37,7 @@
                   <pic:spPr>
                     <a:xfrm>
                       <a:off x="0" y="0"/>
-                      <a:ext cx="5943600" cy="4286250"/>
+                      <a:ext cx="5943600" cy="4571365"/>
                     </a:xfrm>
                     <a:prstGeom prst="rect">
                       <a:avLst/>

</xml_diff>